<commit_message>
added falsification "regression" estimates, sens/specif
</commit_message>
<xml_diff>
--- a/documentation/Simulator Project Description_01APR20.docx
+++ b/documentation/Simulator Project Description_01APR20.docx
@@ -205,6 +205,40 @@
     </w:p>
     <w:p>
       <w:r>
+        <w:t>(See “Falsification_Simulator.py” for the Python code running this model.) The simulation model utilizes a graph-based structure to represent the pharmaceutical supply chain.</w:t>
+      </w:r>
+      <w:r>
+        <w:t xml:space="preserve"> The primary objects are “entity nodes,” signifying manufacturers, importers, and pharmaceutical outlets, and “drug packets,” signifying </w:t>
+      </w:r>
+      <w:r>
+        <w:t>a single dosage of a particular pharmaceutical product.</w:t>
+      </w:r>
+      <w:r>
+        <w:t xml:space="preserve"> Entity nodes are generated using the following lists:</w:t>
+      </w:r>
+    </w:p>
+    <w:p>
+      <w:pPr>
+        <w:pStyle w:val="ListParagraph"/>
+        <w:numPr>
+          <w:ilvl w:val="0"/>
+          <w:numId w:val="10"/>
+        </w:numPr>
+        <w:rPr>
+          <w:highlight w:val="yellow"/>
+        </w:rPr>
+      </w:pPr>
+      <w:r>
+        <w:rPr>
+          <w:highlight w:val="yellow"/>
+        </w:rPr>
+        <w:t>[HOLD]</w:t>
+      </w:r>
+    </w:p>
+    <w:p/>
+    <w:p/>
+    <w:p>
+      <w:r>
         <w:t>The following graphics depict the different structural logic of each element of the simulation.</w:t>
       </w:r>
     </w:p>
@@ -213,6 +247,7 @@
         <w:pStyle w:val="Heading2"/>
       </w:pPr>
       <w:r>
+        <w:lastRenderedPageBreak/>
         <w:t>Overview of the flow of products</w:t>
       </w:r>
       <w:r>
@@ -279,7 +314,6 @@
         <w:pStyle w:val="Heading2"/>
       </w:pPr>
       <w:r>
-        <w:lastRenderedPageBreak/>
         <w:t>Timeline at the pharmacy outlet (end node) level</w:t>
       </w:r>
     </w:p>
@@ -555,6 +589,7 @@
           <w:b/>
           <w:bCs/>
         </w:rPr>
+        <w:lastRenderedPageBreak/>
         <w:t>106 end nodes</w:t>
       </w:r>
       <w:r>
@@ -650,7 +685,6 @@
           <w:b/>
           <w:bCs/>
         </w:rPr>
-        <w:lastRenderedPageBreak/>
         <w:t>Average demand per pharmacy</w:t>
       </w:r>
       <w:r>
@@ -758,6 +792,22 @@
         <w:pStyle w:val="Heading1"/>
       </w:pPr>
       <w:r>
+        <w:t>Building this model elsewhere</w:t>
+      </w:r>
+    </w:p>
+    <w:p>
+      <w:r>
+        <w:rPr>
+          <w:highlight w:val="yellow"/>
+        </w:rPr>
+        <w:t>[hold]</w:t>
+      </w:r>
+    </w:p>
+    <w:p>
+      <w:pPr>
+        <w:pStyle w:val="Heading1"/>
+      </w:pPr>
+      <w:r>
         <w:t>Moving Forward</w:t>
       </w:r>
     </w:p>
@@ -961,6 +1011,7 @@
         </w:numPr>
       </w:pPr>
       <w:r>
+        <w:lastRenderedPageBreak/>
         <w:t xml:space="preserve">Implement </w:t>
       </w:r>
       <w:r>
@@ -1009,6 +1060,18 @@
         </w:numPr>
       </w:pPr>
       <w:r>
+        <w:t>Put the printed output logic into a module</w:t>
+      </w:r>
+    </w:p>
+    <w:p>
+      <w:pPr>
+        <w:pStyle w:val="ListParagraph"/>
+        <w:numPr>
+          <w:ilvl w:val="0"/>
+          <w:numId w:val="4"/>
+        </w:numPr>
+      </w:pPr>
+      <w:r>
         <w:t>Create output reader module for output dictionaries</w:t>
       </w:r>
     </w:p>
@@ -1043,8 +1106,14 @@
           <w:ilvl w:val="0"/>
           <w:numId w:val="4"/>
         </w:numPr>
-      </w:pPr>
-      <w:r>
+        <w:rPr>
+          <w:strike/>
+        </w:rPr>
+      </w:pPr>
+      <w:r>
+        <w:rPr>
+          <w:strike/>
+        </w:rPr>
         <w:t>Add sensitivity/specificity to testing results</w:t>
       </w:r>
     </w:p>
@@ -1947,6 +2016,119 @@
     </w:lvl>
   </w:abstractNum>
   <w:abstractNum w:abstractNumId="7" w15:restartNumberingAfterBreak="0">
+    <w:nsid w:val="66121FF0"/>
+    <w:multiLevelType w:val="hybridMultilevel"/>
+    <w:tmpl w:val="E7787CA4"/>
+    <w:lvl w:ilvl="0" w:tplc="04090001">
+      <w:start w:val="1"/>
+      <w:numFmt w:val="bullet"/>
+      <w:lvlText w:val=""/>
+      <w:lvlJc w:val="left"/>
+      <w:pPr>
+        <w:ind w:left="720" w:hanging="360"/>
+      </w:pPr>
+      <w:rPr>
+        <w:rFonts w:ascii="Symbol" w:hAnsi="Symbol" w:cs="Symbol" w:hint="default"/>
+      </w:rPr>
+    </w:lvl>
+    <w:lvl w:ilvl="1" w:tplc="04090003" w:tentative="1">
+      <w:start w:val="1"/>
+      <w:numFmt w:val="bullet"/>
+      <w:lvlText w:val="o"/>
+      <w:lvlJc w:val="left"/>
+      <w:pPr>
+        <w:ind w:left="1440" w:hanging="360"/>
+      </w:pPr>
+      <w:rPr>
+        <w:rFonts w:ascii="Courier New" w:hAnsi="Courier New" w:cs="Courier New" w:hint="default"/>
+      </w:rPr>
+    </w:lvl>
+    <w:lvl w:ilvl="2" w:tplc="04090005" w:tentative="1">
+      <w:start w:val="1"/>
+      <w:numFmt w:val="bullet"/>
+      <w:lvlText w:val=""/>
+      <w:lvlJc w:val="left"/>
+      <w:pPr>
+        <w:ind w:left="2160" w:hanging="360"/>
+      </w:pPr>
+      <w:rPr>
+        <w:rFonts w:ascii="Wingdings" w:hAnsi="Wingdings" w:cs="Wingdings" w:hint="default"/>
+      </w:rPr>
+    </w:lvl>
+    <w:lvl w:ilvl="3" w:tplc="04090001" w:tentative="1">
+      <w:start w:val="1"/>
+      <w:numFmt w:val="bullet"/>
+      <w:lvlText w:val=""/>
+      <w:lvlJc w:val="left"/>
+      <w:pPr>
+        <w:ind w:left="2880" w:hanging="360"/>
+      </w:pPr>
+      <w:rPr>
+        <w:rFonts w:ascii="Symbol" w:hAnsi="Symbol" w:cs="Symbol" w:hint="default"/>
+      </w:rPr>
+    </w:lvl>
+    <w:lvl w:ilvl="4" w:tplc="04090003" w:tentative="1">
+      <w:start w:val="1"/>
+      <w:numFmt w:val="bullet"/>
+      <w:lvlText w:val="o"/>
+      <w:lvlJc w:val="left"/>
+      <w:pPr>
+        <w:ind w:left="3600" w:hanging="360"/>
+      </w:pPr>
+      <w:rPr>
+        <w:rFonts w:ascii="Courier New" w:hAnsi="Courier New" w:cs="Courier New" w:hint="default"/>
+      </w:rPr>
+    </w:lvl>
+    <w:lvl w:ilvl="5" w:tplc="04090005" w:tentative="1">
+      <w:start w:val="1"/>
+      <w:numFmt w:val="bullet"/>
+      <w:lvlText w:val=""/>
+      <w:lvlJc w:val="left"/>
+      <w:pPr>
+        <w:ind w:left="4320" w:hanging="360"/>
+      </w:pPr>
+      <w:rPr>
+        <w:rFonts w:ascii="Wingdings" w:hAnsi="Wingdings" w:cs="Wingdings" w:hint="default"/>
+      </w:rPr>
+    </w:lvl>
+    <w:lvl w:ilvl="6" w:tplc="04090001" w:tentative="1">
+      <w:start w:val="1"/>
+      <w:numFmt w:val="bullet"/>
+      <w:lvlText w:val=""/>
+      <w:lvlJc w:val="left"/>
+      <w:pPr>
+        <w:ind w:left="5040" w:hanging="360"/>
+      </w:pPr>
+      <w:rPr>
+        <w:rFonts w:ascii="Symbol" w:hAnsi="Symbol" w:cs="Symbol" w:hint="default"/>
+      </w:rPr>
+    </w:lvl>
+    <w:lvl w:ilvl="7" w:tplc="04090003" w:tentative="1">
+      <w:start w:val="1"/>
+      <w:numFmt w:val="bullet"/>
+      <w:lvlText w:val="o"/>
+      <w:lvlJc w:val="left"/>
+      <w:pPr>
+        <w:ind w:left="5760" w:hanging="360"/>
+      </w:pPr>
+      <w:rPr>
+        <w:rFonts w:ascii="Courier New" w:hAnsi="Courier New" w:cs="Courier New" w:hint="default"/>
+      </w:rPr>
+    </w:lvl>
+    <w:lvl w:ilvl="8" w:tplc="04090005" w:tentative="1">
+      <w:start w:val="1"/>
+      <w:numFmt w:val="bullet"/>
+      <w:lvlText w:val=""/>
+      <w:lvlJc w:val="left"/>
+      <w:pPr>
+        <w:ind w:left="6480" w:hanging="360"/>
+      </w:pPr>
+      <w:rPr>
+        <w:rFonts w:ascii="Wingdings" w:hAnsi="Wingdings" w:cs="Wingdings" w:hint="default"/>
+      </w:rPr>
+    </w:lvl>
+  </w:abstractNum>
+  <w:abstractNum w:abstractNumId="8" w15:restartNumberingAfterBreak="0">
     <w:nsid w:val="68304A8E"/>
     <w:multiLevelType w:val="hybridMultilevel"/>
     <w:tmpl w:val="010A32C2"/>
@@ -2059,7 +2241,7 @@
       </w:rPr>
     </w:lvl>
   </w:abstractNum>
-  <w:abstractNum w:abstractNumId="8" w15:restartNumberingAfterBreak="0">
+  <w:abstractNum w:abstractNumId="9" w15:restartNumberingAfterBreak="0">
     <w:nsid w:val="69523156"/>
     <w:multiLevelType w:val="hybridMultilevel"/>
     <w:tmpl w:val="86F634C4"/>
@@ -2182,7 +2364,7 @@
     <w:abstractNumId w:val="3"/>
   </w:num>
   <w:num w:numId="4">
-    <w:abstractNumId w:val="8"/>
+    <w:abstractNumId w:val="9"/>
   </w:num>
   <w:num w:numId="5">
     <w:abstractNumId w:val="6"/>
@@ -2197,6 +2379,9 @@
     <w:abstractNumId w:val="5"/>
   </w:num>
   <w:num w:numId="9">
+    <w:abstractNumId w:val="8"/>
+  </w:num>
+  <w:num w:numId="10">
     <w:abstractNumId w:val="7"/>
   </w:num>
 </w:numbering>

</xml_diff>

<commit_message>
output modules + others added
</commit_message>
<xml_diff>
--- a/documentation/Simulator Project Description_01APR20.docx
+++ b/documentation/Simulator Project Description_01APR20.docx
@@ -1048,55 +1048,115 @@
         </w:numPr>
       </w:pPr>
       <w:r>
+        <w:t>Put the printed output logic into a module</w:t>
+      </w:r>
+    </w:p>
+    <w:p>
+      <w:pPr>
+        <w:pStyle w:val="ListParagraph"/>
+        <w:numPr>
+          <w:ilvl w:val="0"/>
+          <w:numId w:val="4"/>
+        </w:numPr>
+      </w:pPr>
+      <w:r>
+        <w:t>Fix output reader for testing results; needs to include transition matrix estimates</w:t>
+      </w:r>
+    </w:p>
+    <w:p>
+      <w:pPr>
+        <w:pStyle w:val="ListParagraph"/>
+        <w:numPr>
+          <w:ilvl w:val="0"/>
+          <w:numId w:val="4"/>
+        </w:numPr>
+      </w:pPr>
+      <w:r>
+        <w:t>Develop a procedure for what would be needed to build a simulation model in a much larger country like Nigeria</w:t>
+      </w:r>
+    </w:p>
+    <w:p>
+      <w:pPr>
+        <w:pStyle w:val="ListParagraph"/>
+        <w:numPr>
+          <w:ilvl w:val="0"/>
+          <w:numId w:val="4"/>
+        </w:numPr>
+      </w:pPr>
+      <w:r>
+        <w:t>Put together a description of how the simulation model works</w:t>
+      </w:r>
+    </w:p>
+    <w:p>
+      <w:pPr>
+        <w:pStyle w:val="ListParagraph"/>
+        <w:numPr>
+          <w:ilvl w:val="0"/>
+          <w:numId w:val="4"/>
+        </w:numPr>
+      </w:pPr>
+      <w:r>
+        <w:t>p_hat estimates, matrix calculations, etc., need to be made robust to the possibility that not all nodes are te</w:t>
+      </w:r>
+      <w:r>
+        <w:t>sted.</w:t>
+      </w:r>
+    </w:p>
+    <w:p>
+      <w:pPr>
+        <w:pStyle w:val="ListParagraph"/>
+        <w:numPr>
+          <w:ilvl w:val="0"/>
+          <w:numId w:val="4"/>
+        </w:numPr>
+        <w:rPr>
+          <w:strike/>
+        </w:rPr>
+      </w:pPr>
+      <w:r>
+        <w:t>Modifier</w:t>
+      </w:r>
+      <w:r>
+        <w:t>/wrapper</w:t>
+      </w:r>
+      <w:r>
+        <w:t xml:space="preserve"> function that can change network structures, etc.</w:t>
+      </w:r>
+    </w:p>
+    <w:p>
+      <w:pPr>
+        <w:pStyle w:val="ListParagraph"/>
+        <w:numPr>
+          <w:ilvl w:val="0"/>
+          <w:numId w:val="4"/>
+        </w:numPr>
+        <w:rPr>
+          <w:strike/>
+        </w:rPr>
+      </w:pPr>
+      <w:r>
+        <w:rPr>
+          <w:strike/>
+        </w:rPr>
+        <w:t>Create output reader module for output dictionaries</w:t>
+      </w:r>
+    </w:p>
+    <w:p>
+      <w:pPr>
+        <w:pStyle w:val="ListParagraph"/>
+        <w:numPr>
+          <w:ilvl w:val="0"/>
+          <w:numId w:val="4"/>
+        </w:numPr>
+        <w:rPr>
+          <w:strike/>
+        </w:rPr>
+      </w:pPr>
+      <w:r>
+        <w:rPr>
+          <w:strike/>
+        </w:rPr>
         <w:t>Put the warm-up logic into its own module</w:t>
-      </w:r>
-    </w:p>
-    <w:p>
-      <w:pPr>
-        <w:pStyle w:val="ListParagraph"/>
-        <w:numPr>
-          <w:ilvl w:val="0"/>
-          <w:numId w:val="4"/>
-        </w:numPr>
-      </w:pPr>
-      <w:r>
-        <w:t>Put the printed output logic into a module</w:t>
-      </w:r>
-    </w:p>
-    <w:p>
-      <w:pPr>
-        <w:pStyle w:val="ListParagraph"/>
-        <w:numPr>
-          <w:ilvl w:val="0"/>
-          <w:numId w:val="4"/>
-        </w:numPr>
-      </w:pPr>
-      <w:r>
-        <w:t>Create output reader module for output dictionaries</w:t>
-      </w:r>
-    </w:p>
-    <w:p>
-      <w:pPr>
-        <w:pStyle w:val="ListParagraph"/>
-        <w:numPr>
-          <w:ilvl w:val="0"/>
-          <w:numId w:val="4"/>
-        </w:numPr>
-      </w:pPr>
-      <w:r>
-        <w:t>Develop a procedure for what would be needed to build a simulation model in a much larger country like Nigeria</w:t>
-      </w:r>
-    </w:p>
-    <w:p>
-      <w:pPr>
-        <w:pStyle w:val="ListParagraph"/>
-        <w:numPr>
-          <w:ilvl w:val="0"/>
-          <w:numId w:val="4"/>
-        </w:numPr>
-      </w:pPr>
-      <w:r>
-        <w:t>Put together a description of how the simulation model works</w:t>
       </w:r>
     </w:p>
     <w:p>
@@ -2244,8 +2304,8 @@
   <w:abstractNum w:abstractNumId="9" w15:restartNumberingAfterBreak="0">
     <w:nsid w:val="69523156"/>
     <w:multiLevelType w:val="hybridMultilevel"/>
-    <w:tmpl w:val="86F634C4"/>
-    <w:lvl w:ilvl="0" w:tplc="0409000F">
+    <w:tmpl w:val="F4AC2AFC"/>
+    <w:lvl w:ilvl="0" w:tplc="7CC285C8">
       <w:start w:val="1"/>
       <w:numFmt w:val="decimal"/>
       <w:lvlText w:val="%1."/>
@@ -2255,6 +2315,7 @@
       </w:pPr>
       <w:rPr>
         <w:rFonts w:hint="default"/>
+        <w:strike w:val="0"/>
       </w:rPr>
     </w:lvl>
     <w:lvl w:ilvl="1" w:tplc="04090003">

</xml_diff>